<commit_message>
security PassportJS: part 1
</commit_message>
<xml_diff>
--- a/docs/installation instructions.docx
+++ b/docs/installation instructions.docx
@@ -46,21 +46,7 @@
         <w:rPr>
           <w:lang w:val="en-US"/>
         </w:rPr>
-        <w:t xml:space="preserve">browse to directory </w:t>
-      </w:r>
-      <w:proofErr w:type="spellStart"/>
-      <w:r>
-        <w:rPr>
-          <w:lang w:val="en-US"/>
-        </w:rPr>
-        <w:t>application_server</w:t>
-      </w:r>
-      <w:proofErr w:type="spellEnd"/>
-      <w:r>
-        <w:rPr>
-          <w:lang w:val="en-US"/>
-        </w:rPr>
-        <w:t xml:space="preserve"> in command prompt</w:t>
+        <w:t>browse to directory application_server in command prompt</w:t>
       </w:r>
     </w:p>
     <w:p>
@@ -74,19 +60,11 @@
           <w:lang w:val="en-US"/>
         </w:rPr>
       </w:pPr>
-      <w:proofErr w:type="spellStart"/>
-      <w:r>
-        <w:rPr>
-          <w:lang w:val="en-US"/>
-        </w:rPr>
-        <w:t>npm</w:t>
-      </w:r>
-      <w:proofErr w:type="spellEnd"/>
-      <w:r>
-        <w:rPr>
-          <w:lang w:val="en-US"/>
-        </w:rPr>
-        <w:t xml:space="preserve"> install express – save</w:t>
+      <w:r>
+        <w:rPr>
+          <w:lang w:val="en-US"/>
+        </w:rPr>
+        <w:t>npm install express – save</w:t>
       </w:r>
     </w:p>
     <w:p>
@@ -104,39 +82,7 @@
         <w:rPr>
           <w:lang w:val="en-US"/>
         </w:rPr>
-        <w:t>node app.js</w:t>
-      </w:r>
-    </w:p>
-    <w:p>
-      <w:pPr>
-        <w:pStyle w:val="ListParagraph"/>
-        <w:numPr>
-          <w:ilvl w:val="0"/>
-          <w:numId w:val="1"/>
-        </w:numPr>
-        <w:rPr>
-          <w:lang w:val="en-US"/>
-        </w:rPr>
-      </w:pPr>
-      <w:r>
-        <w:rPr>
-          <w:lang w:val="en-US"/>
-        </w:rPr>
-        <w:t xml:space="preserve">browse to directory </w:t>
-      </w:r>
-      <w:proofErr w:type="spellStart"/>
-      <w:r>
-        <w:rPr>
-          <w:lang w:val="en-US"/>
-        </w:rPr>
-        <w:t>chatbox_server</w:t>
-      </w:r>
-      <w:proofErr w:type="spellEnd"/>
-      <w:r>
-        <w:rPr>
-          <w:lang w:val="en-US"/>
-        </w:rPr>
-        <w:t xml:space="preserve"> in command prompt</w:t>
+        <w:t>npm install express-session --save</w:t>
       </w:r>
     </w:p>
     <w:p>
@@ -150,19 +96,11 @@
           <w:lang w:val="en-US"/>
         </w:rPr>
       </w:pPr>
-      <w:proofErr w:type="spellStart"/>
-      <w:r>
-        <w:rPr>
-          <w:lang w:val="en-US"/>
-        </w:rPr>
-        <w:t>npm</w:t>
-      </w:r>
-      <w:proofErr w:type="spellEnd"/>
-      <w:r>
-        <w:rPr>
-          <w:lang w:val="en-US"/>
-        </w:rPr>
-        <w:t xml:space="preserve"> install express –save</w:t>
+      <w:r>
+        <w:rPr>
+          <w:lang w:val="en-US"/>
+        </w:rPr>
+        <w:t>npm install passport –save</w:t>
       </w:r>
     </w:p>
     <w:p>
@@ -176,19 +114,23 @@
           <w:lang w:val="en-US"/>
         </w:rPr>
       </w:pPr>
-      <w:proofErr w:type="spellStart"/>
-      <w:r>
-        <w:rPr>
-          <w:lang w:val="en-US"/>
-        </w:rPr>
-        <w:t>npm</w:t>
-      </w:r>
-      <w:proofErr w:type="spellEnd"/>
-      <w:r>
-        <w:rPr>
-          <w:lang w:val="en-US"/>
-        </w:rPr>
-        <w:t xml:space="preserve"> install http –save</w:t>
+      <w:r>
+        <w:rPr>
+          <w:lang w:val="en-US"/>
+        </w:rPr>
+        <w:t xml:space="preserve">npm install passport-local </w:t>
+      </w:r>
+      <w:r>
+        <w:rPr>
+          <w:lang w:val="en-US"/>
+        </w:rPr>
+        <w:t>–</w:t>
+      </w:r>
+      <w:r>
+        <w:rPr>
+          <w:lang w:val="en-US"/>
+        </w:rPr>
+        <w:t>save</w:t>
       </w:r>
     </w:p>
     <w:p>
@@ -202,19 +144,11 @@
           <w:lang w:val="en-US"/>
         </w:rPr>
       </w:pPr>
-      <w:proofErr w:type="spellStart"/>
-      <w:r>
-        <w:rPr>
-          <w:lang w:val="en-US"/>
-        </w:rPr>
-        <w:t>npm</w:t>
-      </w:r>
-      <w:proofErr w:type="spellEnd"/>
-      <w:r>
-        <w:rPr>
-          <w:lang w:val="en-US"/>
-        </w:rPr>
-        <w:t xml:space="preserve"> install socket.io –save</w:t>
+      <w:r>
+        <w:rPr>
+          <w:lang w:val="en-US"/>
+        </w:rPr>
+        <w:t>npm install body-parser –save</w:t>
       </w:r>
     </w:p>
     <w:p>
@@ -232,10 +166,136 @@
         <w:rPr>
           <w:lang w:val="en-US"/>
         </w:rPr>
-        <w:t>node app.js</w:t>
+        <w:t>npm install cookie-parser –save</w:t>
+      </w:r>
+    </w:p>
+    <w:p>
+      <w:pPr>
+        <w:pStyle w:val="ListParagraph"/>
+        <w:numPr>
+          <w:ilvl w:val="1"/>
+          <w:numId w:val="1"/>
+        </w:numPr>
+        <w:rPr>
+          <w:lang w:val="en-US"/>
+        </w:rPr>
+      </w:pPr>
+      <w:r>
+        <w:rPr>
+          <w:lang w:val="en-US"/>
+        </w:rPr>
+        <w:t>npm install multer --save</w:t>
       </w:r>
       <w:bookmarkStart w:id="0" w:name="_GoBack"/>
       <w:bookmarkEnd w:id="0"/>
+    </w:p>
+    <w:p>
+      <w:pPr>
+        <w:pStyle w:val="ListParagraph"/>
+        <w:numPr>
+          <w:ilvl w:val="1"/>
+          <w:numId w:val="1"/>
+        </w:numPr>
+        <w:rPr>
+          <w:lang w:val="en-US"/>
+        </w:rPr>
+      </w:pPr>
+      <w:r>
+        <w:rPr>
+          <w:lang w:val="en-US"/>
+        </w:rPr>
+        <w:t>node app.js</w:t>
+      </w:r>
+    </w:p>
+    <w:p>
+      <w:pPr>
+        <w:pStyle w:val="ListParagraph"/>
+        <w:numPr>
+          <w:ilvl w:val="0"/>
+          <w:numId w:val="1"/>
+        </w:numPr>
+        <w:rPr>
+          <w:lang w:val="en-US"/>
+        </w:rPr>
+      </w:pPr>
+      <w:r>
+        <w:rPr>
+          <w:lang w:val="en-US"/>
+        </w:rPr>
+        <w:t>browse to directory chatbox_server in command prompt</w:t>
+      </w:r>
+    </w:p>
+    <w:p>
+      <w:pPr>
+        <w:pStyle w:val="ListParagraph"/>
+        <w:numPr>
+          <w:ilvl w:val="1"/>
+          <w:numId w:val="1"/>
+        </w:numPr>
+        <w:rPr>
+          <w:lang w:val="en-US"/>
+        </w:rPr>
+      </w:pPr>
+      <w:r>
+        <w:rPr>
+          <w:lang w:val="en-US"/>
+        </w:rPr>
+        <w:t>npm install express –save</w:t>
+      </w:r>
+    </w:p>
+    <w:p>
+      <w:pPr>
+        <w:pStyle w:val="ListParagraph"/>
+        <w:numPr>
+          <w:ilvl w:val="1"/>
+          <w:numId w:val="1"/>
+        </w:numPr>
+        <w:rPr>
+          <w:lang w:val="en-US"/>
+        </w:rPr>
+      </w:pPr>
+      <w:r>
+        <w:rPr>
+          <w:lang w:val="en-US"/>
+        </w:rPr>
+        <w:t>npm install http –save</w:t>
+      </w:r>
+    </w:p>
+    <w:p>
+      <w:pPr>
+        <w:pStyle w:val="ListParagraph"/>
+        <w:numPr>
+          <w:ilvl w:val="1"/>
+          <w:numId w:val="1"/>
+        </w:numPr>
+        <w:rPr>
+          <w:lang w:val="en-US"/>
+        </w:rPr>
+      </w:pPr>
+      <w:r>
+        <w:rPr>
+          <w:lang w:val="en-US"/>
+        </w:rPr>
+        <w:t>npm install socket.io –save</w:t>
+      </w:r>
+    </w:p>
+    <w:p>
+      <w:pPr>
+        <w:pStyle w:val="ListParagraph"/>
+        <w:numPr>
+          <w:ilvl w:val="1"/>
+          <w:numId w:val="1"/>
+        </w:numPr>
+        <w:rPr>
+          <w:lang w:val="en-US"/>
+        </w:rPr>
+      </w:pPr>
+      <w:r>
+        <w:rPr>
+          <w:lang w:val="en-US"/>
+        </w:rPr>
+        <w:t>node app.js</w:t>
+      </w:r>
     </w:p>
     <w:sectPr>
       <w:pgSz w:w="11906" w:h="16838"/>

</xml_diff>